<commit_message>
chore(rapport): ajout d'un screenshot du programme dans le rapport
</commit_message>
<xml_diff>
--- a/Rapport_Jeu_Balle_Matias_Denisfinal.docx
+++ b/Rapport_Jeu_Balle_Matias_Denisfinal.docx
@@ -5,6 +5,7 @@
     <w:p>
       <w:pPr>
         <w:pStyle w:val="Titre"/>
+        <w:jc w:val="center"/>
         <w:rPr>
           <w:lang w:val="fr-CH"/>
         </w:rPr>
@@ -18,6 +19,88 @@
     </w:p>
     <w:p>
       <w:pPr>
+        <w:rPr>
+          <w:lang w:val="fr-CH"/>
+        </w:rPr>
+      </w:pPr>
+    </w:p>
+    <w:p>
+      <w:pPr>
+        <w:rPr>
+          <w:rFonts w:asciiTheme="majorHAnsi" w:eastAsiaTheme="majorEastAsia" w:hAnsiTheme="majorHAnsi" w:cstheme="majorBidi"/>
+          <w:b/>
+          <w:bCs/>
+          <w:color w:val="365F91" w:themeColor="accent1" w:themeShade="BF"/>
+          <w:sz w:val="28"/>
+          <w:szCs w:val="28"/>
+          <w:lang w:val="fr-CH"/>
+        </w:rPr>
+      </w:pPr>
+      <w:r>
+        <w:rPr>
+          <w:lang w:val="fr-CH"/>
+        </w:rPr>
+        <w:drawing>
+          <wp:anchor distT="0" distB="0" distL="114300" distR="114300" simplePos="0" relativeHeight="251658240" behindDoc="1" locked="0" layoutInCell="1" allowOverlap="1" wp14:anchorId="0B5E7764" wp14:editId="79BD4296">
+            <wp:simplePos x="0" y="0"/>
+            <wp:positionH relativeFrom="margin">
+              <wp:align>center</wp:align>
+            </wp:positionH>
+            <wp:positionV relativeFrom="paragraph">
+              <wp:posOffset>1047750</wp:posOffset>
+            </wp:positionV>
+            <wp:extent cx="6396536" cy="3333750"/>
+            <wp:effectExtent l="0" t="0" r="4445" b="0"/>
+            <wp:wrapTight wrapText="bothSides">
+              <wp:wrapPolygon edited="0">
+                <wp:start x="0" y="0"/>
+                <wp:lineTo x="0" y="21477"/>
+                <wp:lineTo x="21551" y="21477"/>
+                <wp:lineTo x="21551" y="0"/>
+                <wp:lineTo x="0" y="0"/>
+              </wp:wrapPolygon>
+            </wp:wrapTight>
+            <wp:docPr id="2" name="Image 2"/>
+            <wp:cNvGraphicFramePr>
+              <a:graphicFrameLocks xmlns:a="http://schemas.openxmlformats.org/drawingml/2006/main" noChangeAspect="1"/>
+            </wp:cNvGraphicFramePr>
+            <a:graphic xmlns:a="http://schemas.openxmlformats.org/drawingml/2006/main">
+              <a:graphicData uri="http://schemas.openxmlformats.org/drawingml/2006/picture">
+                <pic:pic xmlns:pic="http://schemas.openxmlformats.org/drawingml/2006/picture">
+                  <pic:nvPicPr>
+                    <pic:cNvPr id="1" name=""/>
+                    <pic:cNvPicPr/>
+                  </pic:nvPicPr>
+                  <pic:blipFill>
+                    <a:blip r:embed="rId8"/>
+                    <a:stretch>
+                      <a:fillRect/>
+                    </a:stretch>
+                  </pic:blipFill>
+                  <pic:spPr>
+                    <a:xfrm>
+                      <a:off x="0" y="0"/>
+                      <a:ext cx="6396536" cy="3333750"/>
+                    </a:xfrm>
+                    <a:prstGeom prst="rect">
+                      <a:avLst/>
+                    </a:prstGeom>
+                  </pic:spPr>
+                </pic:pic>
+              </a:graphicData>
+            </a:graphic>
+          </wp:anchor>
+        </w:drawing>
+      </w:r>
+      <w:r>
+        <w:rPr>
+          <w:lang w:val="fr-CH"/>
+        </w:rPr>
+        <w:br w:type="page"/>
+      </w:r>
+    </w:p>
+    <w:p>
+      <w:pPr>
         <w:pStyle w:val="Titre1"/>
         <w:rPr>
           <w:lang w:val="fr-CH"/>
@@ -27,11 +110,13 @@
         <w:rPr>
           <w:lang w:val="fr-CH"/>
         </w:rPr>
+        <w:lastRenderedPageBreak/>
         <w:t>1. Introduction</w:t>
       </w:r>
     </w:p>
     <w:p>
       <w:pPr>
+        <w:jc w:val="both"/>
         <w:rPr>
           <w:lang w:val="fr-CH"/>
         </w:rPr>
@@ -40,21 +125,7 @@
         <w:rPr>
           <w:lang w:val="fr-CH"/>
         </w:rPr>
-        <w:t xml:space="preserve">Ce projet consiste à développer un jeu de balle interactif en C#, où deux joueurs s'affrontent à tour de rôle en tentant de détruire les murs adverses ou d'atteindre directement leur adversaire à l'aide d'une balle lancée selon un angle et </w:t>
-      </w:r>
-      <w:proofErr w:type="gramStart"/>
-      <w:r>
-        <w:rPr>
-          <w:lang w:val="fr-CH"/>
-        </w:rPr>
-        <w:t>une puissance définis</w:t>
-      </w:r>
-      <w:proofErr w:type="gramEnd"/>
-      <w:r>
-        <w:rPr>
-          <w:lang w:val="fr-CH"/>
-        </w:rPr>
-        <w:t>. Le jeu se déroule dans la console, avec une interface ASCII, un système de gestion des scores et des vies, et une intégration complète de sons pour rendre l'expérience plus immersive.</w:t>
+        <w:t>Ce projet consiste à développer un jeu de balle interactif en C#, où deux joueurs s'affrontent à tour de rôle en tentant de détruire les murs adverses ou d'atteindre directement leur adversaire à l'aide d'une balle lancée selon un angle et une puissance définis. Le jeu se déroule dans la console, avec une interface ASCII, un système de gestion des scores et des vies, et une intégration complète de sons pour rendre l'expérience plus immersive.</w:t>
       </w:r>
       <w:r>
         <w:rPr>
@@ -332,15 +403,7 @@
         <w:br/>
       </w:r>
       <w:r>
-        <w:t xml:space="preserve">d) </w:t>
-      </w:r>
-      <w:proofErr w:type="spellStart"/>
-      <w:r>
-        <w:t>Ajout</w:t>
-      </w:r>
-      <w:proofErr w:type="spellEnd"/>
-      <w:r>
-        <w:t xml:space="preserve"> de sons différenciés :</w:t>
+        <w:t>d) Ajout de sons différenciés :</w:t>
       </w:r>
       <w:r>
         <w:br/>
@@ -414,21 +477,7 @@
           <w:lang w:val="fr-CH"/>
         </w:rPr>
         <w:br/>
-        <w:t xml:space="preserve">- </w:t>
-      </w:r>
-      <w:proofErr w:type="spellStart"/>
-      <w:r>
-        <w:rPr>
-          <w:lang w:val="fr-CH"/>
-        </w:rPr>
-        <w:t>SoundManager</w:t>
-      </w:r>
-      <w:proofErr w:type="spellEnd"/>
-      <w:r>
-        <w:rPr>
-          <w:lang w:val="fr-CH"/>
-        </w:rPr>
-        <w:t xml:space="preserve"> : gestion des sons.</w:t>
+        <w:t>- SoundManager : gestion des sons.</w:t>
       </w:r>
     </w:p>
     <w:p>
@@ -455,147 +504,21 @@
         <w:rPr>
           <w:lang w:val="fr-CH"/>
         </w:rPr>
-        <w:t xml:space="preserve">- Ball : </w:t>
-      </w:r>
-      <w:proofErr w:type="spellStart"/>
-      <w:r>
-        <w:rPr>
-          <w:lang w:val="fr-CH"/>
-        </w:rPr>
-        <w:t>CalculateTrajectory</w:t>
-      </w:r>
-      <w:proofErr w:type="spellEnd"/>
-      <w:r>
-        <w:rPr>
-          <w:lang w:val="fr-CH"/>
-        </w:rPr>
-        <w:t xml:space="preserve"> (corrigée), </w:t>
-      </w:r>
-      <w:proofErr w:type="spellStart"/>
-      <w:r>
-        <w:rPr>
-          <w:lang w:val="fr-CH"/>
-        </w:rPr>
-        <w:t>CheckWallCollision</w:t>
-      </w:r>
-      <w:proofErr w:type="spellEnd"/>
-      <w:r>
-        <w:rPr>
-          <w:lang w:val="fr-CH"/>
-        </w:rPr>
-        <w:t xml:space="preserve"> (corrigée), </w:t>
-      </w:r>
-      <w:proofErr w:type="spellStart"/>
-      <w:r>
-        <w:rPr>
-          <w:lang w:val="fr-CH"/>
-        </w:rPr>
-        <w:t>CheckOwnWallCollision</w:t>
-      </w:r>
-      <w:proofErr w:type="spellEnd"/>
-      <w:r>
-        <w:rPr>
-          <w:lang w:val="fr-CH"/>
-        </w:rPr>
-        <w:t xml:space="preserve"> (ajoutée).</w:t>
+        <w:t>- Ball : CalculateTrajectory (corrigée), CheckWallCollision (corrigée), CheckOwnWallCollision (ajoutée).</w:t>
       </w:r>
       <w:r>
         <w:rPr>
           <w:lang w:val="fr-CH"/>
         </w:rPr>
         <w:br/>
-        <w:t xml:space="preserve">- Game : </w:t>
-      </w:r>
-      <w:proofErr w:type="spellStart"/>
-      <w:r>
-        <w:rPr>
-          <w:lang w:val="fr-CH"/>
-        </w:rPr>
-        <w:t>PlayTurn</w:t>
-      </w:r>
-      <w:proofErr w:type="spellEnd"/>
-      <w:r>
-        <w:rPr>
-          <w:lang w:val="fr-CH"/>
-        </w:rPr>
-        <w:t xml:space="preserve"> (corrigée), </w:t>
-      </w:r>
-      <w:proofErr w:type="spellStart"/>
-      <w:r>
-        <w:rPr>
-          <w:lang w:val="fr-CH"/>
-        </w:rPr>
-        <w:t>ChooseAngle</w:t>
-      </w:r>
-      <w:proofErr w:type="spellEnd"/>
-      <w:r>
-        <w:rPr>
-          <w:lang w:val="fr-CH"/>
-        </w:rPr>
-        <w:t xml:space="preserve"> (corrigée).</w:t>
+        <w:t>- Game : PlayTurn (corrigée), ChooseAngle (corrigée).</w:t>
       </w:r>
       <w:r>
         <w:rPr>
           <w:lang w:val="fr-CH"/>
         </w:rPr>
         <w:br/>
-        <w:t xml:space="preserve">- </w:t>
-      </w:r>
-      <w:proofErr w:type="spellStart"/>
-      <w:r>
-        <w:rPr>
-          <w:lang w:val="fr-CH"/>
-        </w:rPr>
-        <w:t>SoundManager</w:t>
-      </w:r>
-      <w:proofErr w:type="spellEnd"/>
-      <w:r>
-        <w:rPr>
-          <w:lang w:val="fr-CH"/>
-        </w:rPr>
-        <w:t xml:space="preserve"> : </w:t>
-      </w:r>
-      <w:proofErr w:type="spellStart"/>
-      <w:r>
-        <w:rPr>
-          <w:lang w:val="fr-CH"/>
-        </w:rPr>
-        <w:t>PlayShot</w:t>
-      </w:r>
-      <w:proofErr w:type="spellEnd"/>
-      <w:r>
-        <w:rPr>
-          <w:lang w:val="fr-CH"/>
-        </w:rPr>
-        <w:t xml:space="preserve">, </w:t>
-      </w:r>
-      <w:proofErr w:type="spellStart"/>
-      <w:r>
-        <w:rPr>
-          <w:lang w:val="fr-CH"/>
-        </w:rPr>
-        <w:t>PlayWallHit</w:t>
-      </w:r>
-      <w:proofErr w:type="spellEnd"/>
-      <w:r>
-        <w:rPr>
-          <w:lang w:val="fr-CH"/>
-        </w:rPr>
-        <w:t xml:space="preserve">, </w:t>
-      </w:r>
-      <w:proofErr w:type="spellStart"/>
-      <w:r>
-        <w:rPr>
-          <w:lang w:val="fr-CH"/>
-        </w:rPr>
-        <w:t>PlayPlayerHit</w:t>
-      </w:r>
-      <w:proofErr w:type="spellEnd"/>
-      <w:r>
-        <w:rPr>
-          <w:lang w:val="fr-CH"/>
-        </w:rPr>
-        <w:t xml:space="preserve"> (ajoutées pour gestion sons spécifiques).</w:t>
+        <w:t>- SoundManager : PlayShot, PlayWallHit, PlayPlayerHit (ajoutées pour gestion sons spécifiques).</w:t>
       </w:r>
     </w:p>
     <w:p>
@@ -636,21 +559,7 @@
           <w:lang w:val="fr-CH"/>
         </w:rPr>
         <w:br/>
-        <w:t xml:space="preserve">Le jeu est désormais complet, fluide et équilibré, offrant une bonne expérience en </w:t>
-      </w:r>
-      <w:proofErr w:type="gramStart"/>
-      <w:r>
-        <w:rPr>
-          <w:lang w:val="fr-CH"/>
-        </w:rPr>
-        <w:t>console</w:t>
-      </w:r>
-      <w:proofErr w:type="gramEnd"/>
-      <w:r>
-        <w:rPr>
-          <w:lang w:val="fr-CH"/>
-        </w:rPr>
-        <w:t xml:space="preserve"> C#.</w:t>
+        <w:t>Le jeu est désormais complet, fluide et équilibré, offrant une bonne expérience en console C#.</w:t>
       </w:r>
     </w:p>
     <w:p>
@@ -692,8 +601,8 @@
       </w:r>
     </w:p>
     <w:sectPr>
-      <w:headerReference w:type="default" r:id="rId8"/>
-      <w:footerReference w:type="default" r:id="rId9"/>
+      <w:headerReference w:type="default" r:id="rId9"/>
+      <w:footerReference w:type="default" r:id="rId10"/>
       <w:pgSz w:w="12240" w:h="15840"/>
       <w:pgMar w:top="1440" w:right="1800" w:bottom="1440" w:left="1800" w:header="720" w:footer="720" w:gutter="0"/>
       <w:cols w:space="720"/>
@@ -759,35 +668,17 @@
           <w:pPr>
             <w:pStyle w:val="Pieddepage"/>
           </w:pPr>
-          <w:proofErr w:type="gramStart"/>
           <w:r>
-            <w:t>Auteur :</w:t>
+            <w:t xml:space="preserve">Auteur : </w:t>
           </w:r>
-          <w:proofErr w:type="gramEnd"/>
-          <w:r>
-            <w:t xml:space="preserve"> </w:t>
-          </w:r>
-          <w:r>
-            <w:fldChar w:fldCharType="begin"/>
-          </w:r>
-          <w:r>
-            <w:instrText xml:space="preserve"> AUTHOR   \* MERGEFORMAT </w:instrText>
-          </w:r>
-          <w:r>
-            <w:fldChar w:fldCharType="separate"/>
-          </w:r>
-          <w:r>
-            <w:rPr>
-              <w:noProof/>
-            </w:rPr>
-            <w:t>Matias Denis</w:t>
-          </w:r>
-          <w:r>
-            <w:rPr>
-              <w:noProof/>
-            </w:rPr>
-            <w:fldChar w:fldCharType="end"/>
-          </w:r>
+          <w:fldSimple w:instr=" AUTHOR   \* MERGEFORMAT ">
+            <w:r>
+              <w:rPr>
+                <w:noProof/>
+              </w:rPr>
+              <w:t>Matias Denis</w:t>
+            </w:r>
+          </w:fldSimple>
         </w:p>
       </w:tc>
       <w:tc>
@@ -819,21 +710,8 @@
             <w:pStyle w:val="Pieddepage"/>
             <w:jc w:val="right"/>
           </w:pPr>
-          <w:proofErr w:type="spellStart"/>
           <w:r>
-            <w:t>Créé</w:t>
-          </w:r>
-          <w:proofErr w:type="spellEnd"/>
-          <w:r>
-            <w:t xml:space="preserve"> </w:t>
-          </w:r>
-          <w:proofErr w:type="gramStart"/>
-          <w:r>
-            <w:t>le :</w:t>
-          </w:r>
-          <w:proofErr w:type="gramEnd"/>
-          <w:r>
-            <w:t xml:space="preserve"> </w:t>
+            <w:t xml:space="preserve">Créé le : </w:t>
           </w:r>
           <w:r>
             <w:fldChar w:fldCharType="begin"/>
@@ -848,7 +726,7 @@
             <w:rPr>
               <w:noProof/>
             </w:rPr>
-            <w:t>10 mars 2025</w:t>
+            <w:t>10 March 2025</w:t>
           </w:r>
           <w:r>
             <w:fldChar w:fldCharType="end"/>
@@ -869,7 +747,7 @@
             <w:rPr>
               <w:noProof/>
             </w:rPr>
-            <w:t>13:17</w:t>
+            <w:t>15:32</w:t>
           </w:r>
           <w:r>
             <w:fldChar w:fldCharType="end"/>
@@ -895,43 +773,17 @@
           <w:pPr>
             <w:pStyle w:val="Pieddepage"/>
           </w:pPr>
-          <w:proofErr w:type="spellStart"/>
           <w:r>
-            <w:t>Modifié</w:t>
+            <w:t xml:space="preserve">Modifié par : </w:t>
           </w:r>
-          <w:proofErr w:type="spellEnd"/>
-          <w:r>
-            <w:t xml:space="preserve"> </w:t>
-          </w:r>
-          <w:proofErr w:type="gramStart"/>
-          <w:r>
-            <w:t>par :</w:t>
-          </w:r>
-          <w:proofErr w:type="gramEnd"/>
-          <w:r>
-            <w:t xml:space="preserve"> </w:t>
-          </w:r>
-          <w:r>
-            <w:fldChar w:fldCharType="begin"/>
-          </w:r>
-          <w:r>
-            <w:instrText xml:space="preserve"> AUTHOR   \* MERGEFORMAT </w:instrText>
-          </w:r>
-          <w:r>
-            <w:fldChar w:fldCharType="separate"/>
-          </w:r>
-          <w:r>
-            <w:rPr>
-              <w:noProof/>
-            </w:rPr>
-            <w:t>Matias Denis</w:t>
-          </w:r>
-          <w:r>
-            <w:rPr>
-              <w:noProof/>
-            </w:rPr>
-            <w:fldChar w:fldCharType="end"/>
-          </w:r>
+          <w:fldSimple w:instr=" AUTHOR   \* MERGEFORMAT ">
+            <w:r>
+              <w:rPr>
+                <w:noProof/>
+              </w:rPr>
+              <w:t>Matias Denis</w:t>
+            </w:r>
+          </w:fldSimple>
         </w:p>
       </w:tc>
       <w:tc>
@@ -970,21 +822,11 @@
           <w:r>
             <w:t>/</w:t>
           </w:r>
-          <w:r>
-            <w:fldChar w:fldCharType="begin"/>
-          </w:r>
-          <w:r>
-            <w:instrText xml:space="preserve"> NUMPAGES  \* Arabic  \* MERGEFORMAT </w:instrText>
-          </w:r>
-          <w:r>
-            <w:fldChar w:fldCharType="separate"/>
-          </w:r>
-          <w:r>
-            <w:t>3</w:t>
-          </w:r>
-          <w:r>
-            <w:fldChar w:fldCharType="end"/>
-          </w:r>
+          <w:fldSimple w:instr=" NUMPAGES  \* Arabic  \* MERGEFORMAT ">
+            <w:r>
+              <w:t>3</w:t>
+            </w:r>
+          </w:fldSimple>
         </w:p>
       </w:tc>
       <w:tc>
@@ -1026,21 +868,11 @@
           <w:r>
             <w:t xml:space="preserve">Version </w:t>
           </w:r>
-          <w:r>
-            <w:fldChar w:fldCharType="begin"/>
-          </w:r>
-          <w:r>
-            <w:instrText xml:space="preserve"> INFO  RevNum  \* MERGEFORMAT </w:instrText>
-          </w:r>
-          <w:r>
-            <w:fldChar w:fldCharType="separate"/>
-          </w:r>
-          <w:r>
-            <w:t>5</w:t>
-          </w:r>
-          <w:r>
-            <w:fldChar w:fldCharType="end"/>
-          </w:r>
+          <w:fldSimple w:instr=" INFO  RevNum  \* MERGEFORMAT ">
+            <w:r>
+              <w:t>5</w:t>
+            </w:r>
+          </w:fldSimple>
           <w:r>
             <w:t xml:space="preserve"> du </w:t>
           </w:r>
@@ -1057,7 +889,7 @@
             <w:rPr>
               <w:noProof/>
             </w:rPr>
-            <w:t>10 mars 2025</w:t>
+            <w:t>10 March 2025</w:t>
           </w:r>
           <w:r>
             <w:fldChar w:fldCharType="end"/>
@@ -1078,7 +910,7 @@
             <w:rPr>
               <w:noProof/>
             </w:rPr>
-            <w:t>13:17</w:t>
+            <w:t>15:32</w:t>
           </w:r>
           <w:r>
             <w:fldChar w:fldCharType="end"/>
@@ -1117,27 +949,14 @@
             <w:pStyle w:val="Pieddepage"/>
             <w:jc w:val="right"/>
           </w:pPr>
-          <w:r>
-            <w:fldChar w:fldCharType="begin"/>
-          </w:r>
-          <w:r>
-            <w:instrText xml:space="preserve"> FILENAME   \* MERGEFORMAT </w:instrText>
-          </w:r>
-          <w:r>
-            <w:fldChar w:fldCharType="separate"/>
-          </w:r>
-          <w:r>
-            <w:rPr>
-              <w:noProof/>
-            </w:rPr>
-            <w:t xml:space="preserve">P_POO 320 </w:t>
-          </w:r>
-          <w:r>
-            <w:rPr>
-              <w:noProof/>
-            </w:rPr>
-            <w:fldChar w:fldCharType="end"/>
-          </w:r>
+          <w:fldSimple w:instr=" FILENAME   \* MERGEFORMAT ">
+            <w:r>
+              <w:rPr>
+                <w:noProof/>
+              </w:rPr>
+              <w:t xml:space="preserve">P_POO 320 </w:t>
+            </w:r>
+          </w:fldSimple>
         </w:p>
       </w:tc>
     </w:tr>

</xml_diff>